<commit_message>
-updated formating -removed pers. info
</commit_message>
<xml_diff>
--- a/Core & Leg Training.docx
+++ b/Core & Leg Training.docx
@@ -1846,7 +1846,6 @@
           </w:tcPr>
           <w:p>
             <w:pPr>
-              <w:jc w:val="center"/>
               <w:cnfStyle w:val="000000000000" w:firstRow="0" w:lastRow="0" w:firstColumn="0" w:lastColumn="0" w:oddVBand="0" w:evenVBand="0" w:oddHBand="0" w:evenHBand="0" w:firstRowFirstColumn="0" w:firstRowLastColumn="0" w:lastRowFirstColumn="0" w:lastRowLastColumn="0"/>
               <w:rPr>
                 <w:b/>
@@ -1874,7 +1873,6 @@
           </w:tcPr>
           <w:p>
             <w:pPr>
-              <w:jc w:val="center"/>
               <w:cnfStyle w:val="000000000000" w:firstRow="0" w:lastRow="0" w:firstColumn="0" w:lastColumn="0" w:oddVBand="0" w:evenVBand="0" w:oddHBand="0" w:evenHBand="0" w:firstRowFirstColumn="0" w:firstRowLastColumn="0" w:lastRowFirstColumn="0" w:lastRowLastColumn="0"/>
               <w:rPr>
                 <w:sz w:val="20"/>
@@ -1900,7 +1898,6 @@
           </w:tcPr>
           <w:p>
             <w:pPr>
-              <w:jc w:val="center"/>
               <w:cnfStyle w:val="000000000000" w:firstRow="0" w:lastRow="0" w:firstColumn="0" w:lastColumn="0" w:oddVBand="0" w:evenVBand="0" w:oddHBand="0" w:evenHBand="0" w:firstRowFirstColumn="0" w:firstRowLastColumn="0" w:lastRowFirstColumn="0" w:lastRowLastColumn="0"/>
               <w:rPr>
                 <w:sz w:val="20"/>
@@ -4117,7 +4114,6 @@
           </w:tcPr>
           <w:p>
             <w:pPr>
-              <w:jc w:val="center"/>
               <w:cnfStyle w:val="000000100000" w:firstRow="0" w:lastRow="0" w:firstColumn="0" w:lastColumn="0" w:oddVBand="0" w:evenVBand="0" w:oddHBand="1" w:evenHBand="0" w:firstRowFirstColumn="0" w:firstRowLastColumn="0" w:lastRowFirstColumn="0" w:lastRowLastColumn="0"/>
               <w:rPr>
                 <w:sz w:val="20"/>
@@ -4143,7 +4139,6 @@
           </w:tcPr>
           <w:p>
             <w:pPr>
-              <w:jc w:val="center"/>
               <w:cnfStyle w:val="000000100000" w:firstRow="0" w:lastRow="0" w:firstColumn="0" w:lastColumn="0" w:oddVBand="0" w:evenVBand="0" w:oddHBand="1" w:evenHBand="0" w:firstRowFirstColumn="0" w:firstRowLastColumn="0" w:lastRowFirstColumn="0" w:lastRowLastColumn="0"/>
               <w:rPr>
                 <w:sz w:val="20"/>
@@ -4169,7 +4164,6 @@
           </w:tcPr>
           <w:p>
             <w:pPr>
-              <w:jc w:val="center"/>
               <w:cnfStyle w:val="000000100000" w:firstRow="0" w:lastRow="0" w:firstColumn="0" w:lastColumn="0" w:oddVBand="0" w:evenVBand="0" w:oddHBand="1" w:evenHBand="0" w:firstRowFirstColumn="0" w:firstRowLastColumn="0" w:lastRowFirstColumn="0" w:lastRowLastColumn="0"/>
               <w:rPr>
                 <w:sz w:val="20"/>
@@ -4680,14 +4674,6 @@
                 <w:lang w:val="en-GB"/>
               </w:rPr>
             </w:pPr>
-            <w:r>
-              <w:rPr>
-                <w:sz w:val="20"/>
-                <w:szCs w:val="20"/>
-                <w:lang w:val="en-GB"/>
-              </w:rPr>
-              <w:t>2x3,75</w:t>
-            </w:r>
           </w:p>
           <w:p>
             <w:pPr>
@@ -5119,14 +5105,6 @@
                 <w:lang w:val="en-GB"/>
               </w:rPr>
             </w:pPr>
-            <w:r>
-              <w:rPr>
-                <w:sz w:val="20"/>
-                <w:szCs w:val="20"/>
-                <w:lang w:val="en-GB"/>
-              </w:rPr>
-              <w:t>2x3,75</w:t>
-            </w:r>
           </w:p>
         </w:tc>
         <w:tc>

</xml_diff>